<commit_message>
slides and exercises added
</commit_message>
<xml_diff>
--- a/Software Maintenance/SB5-MAI Report Template.docx
+++ b/Software Maintenance/SB5-MAI Report Template.docx
@@ -16,37 +16,12 @@
         </w:rPr>
         <w:t xml:space="preserve">Name: </w:t>
       </w:r>
-      <w:proofErr w:type="spellStart"/>
-      <w:r>
-        <w:rPr>
-          <w:i/>
-          <w:lang w:val="en-US"/>
-        </w:rPr>
-        <w:t>Lastname</w:t>
-      </w:r>
-      <w:proofErr w:type="spellEnd"/>
-      <w:r>
-        <w:rPr>
-          <w:i/>
-          <w:lang w:val="en-US"/>
-        </w:rPr>
-        <w:t xml:space="preserve">, </w:t>
-      </w:r>
-      <w:proofErr w:type="spellStart"/>
-      <w:r>
-        <w:rPr>
-          <w:i/>
-          <w:lang w:val="en-US"/>
-        </w:rPr>
-        <w:t>Firstname</w:t>
-      </w:r>
-      <w:proofErr w:type="spellEnd"/>
-      <w:r>
-        <w:rPr>
-          <w:i/>
-          <w:lang w:val="en-US"/>
-        </w:rPr>
-        <w:tab/>
+      <w:r>
+        <w:rPr>
+          <w:i/>
+          <w:lang w:val="en-US"/>
+        </w:rPr>
+        <w:t>Zdunek Karol</w:t>
       </w:r>
     </w:p>
     <w:p>
@@ -80,6 +55,22 @@
           <w:i/>
           <w:lang w:val="en-US"/>
         </w:rPr>
+        <w:t xml:space="preserve"> </w:t>
+      </w:r>
+      <w:proofErr w:type="spellStart"/>
+      <w:r>
+        <w:rPr>
+          <w:i/>
+          <w:lang w:val="en-US"/>
+        </w:rPr>
+        <w:t>Mercyzz</w:t>
+      </w:r>
+      <w:proofErr w:type="spellEnd"/>
+      <w:r>
+        <w:rPr>
+          <w:i/>
+          <w:lang w:val="en-US"/>
+        </w:rPr>
         <w:tab/>
       </w:r>
       <w:r>
@@ -102,6 +93,12 @@
         </w:rPr>
         <w:t xml:space="preserve">Student ID: </w:t>
       </w:r>
+      <w:r>
+        <w:rPr>
+          <w:lang w:val="en-US"/>
+        </w:rPr>
+        <w:t>kazdu16</w:t>
+      </w:r>
     </w:p>
     <w:p>
       <w:pPr>
@@ -130,36 +127,10 @@
       </w:r>
       <w:r>
         <w:rPr>
-          <w:i/>
-          <w:lang w:val="en-US"/>
-        </w:rPr>
-        <w:t>mm/</w:t>
-      </w:r>
-      <w:proofErr w:type="spellStart"/>
-      <w:r>
-        <w:rPr>
-          <w:i/>
-          <w:lang w:val="en-US"/>
-        </w:rPr>
-        <w:t>dd</w:t>
-      </w:r>
-      <w:proofErr w:type="spellEnd"/>
-      <w:r>
-        <w:rPr>
-          <w:i/>
-          <w:lang w:val="en-US"/>
-        </w:rPr>
-        <w:t>/</w:t>
-      </w:r>
-      <w:proofErr w:type="spellStart"/>
-      <w:r>
-        <w:rPr>
-          <w:i/>
-          <w:lang w:val="en-US"/>
-        </w:rPr>
-        <w:t>yyyy</w:t>
-      </w:r>
-      <w:proofErr w:type="spellEnd"/>
+          <w:lang w:val="en-US"/>
+        </w:rPr>
+        <w:t>20/10/2017</w:t>
+      </w:r>
     </w:p>
     <w:p>
       <w:pPr>
@@ -243,21 +214,20 @@
           <w:right w:val="none" w:sz="0" w:space="0" w:color="auto"/>
           <w:between w:val="none" w:sz="0" w:space="0" w:color="auto"/>
         </w:pBdr>
-        <w:spacing w:line="240" w:lineRule="auto"/>
         <w:rPr>
           <w:rFonts w:ascii="Times New Roman" w:eastAsia="Times New Roman" w:hAnsi="Times New Roman" w:cs="Times New Roman"/>
           <w:color w:val="auto"/>
-          <w:sz w:val="24"/>
-          <w:szCs w:val="24"/>
-          <w:lang w:val="en-US"/>
-        </w:rPr>
-      </w:pPr>
-      <w:r>
-        <w:rPr>
-          <w:rFonts w:eastAsia="Times New Roman"/>
+          <w:sz w:val="26"/>
+          <w:szCs w:val="26"/>
+          <w:lang w:val="en-US"/>
+        </w:rPr>
+      </w:pPr>
+      <w:r>
+        <w:rPr>
+          <w:rFonts w:ascii="Times New Roman" w:eastAsia="Times New Roman" w:hAnsi="Times New Roman" w:cs="Times New Roman"/>
           <w:color w:val="24292E"/>
-          <w:sz w:val="24"/>
-          <w:szCs w:val="21"/>
+          <w:sz w:val="26"/>
+          <w:szCs w:val="26"/>
           <w:shd w:val="clear" w:color="auto" w:fill="FFFFFF"/>
           <w:lang w:val="en-US"/>
         </w:rPr>
@@ -265,10 +235,10 @@
       </w:r>
       <w:r>
         <w:rPr>
-          <w:rFonts w:eastAsia="Times New Roman"/>
+          <w:rFonts w:ascii="Times New Roman" w:eastAsia="Times New Roman" w:hAnsi="Times New Roman" w:cs="Times New Roman"/>
           <w:color w:val="24292E"/>
-          <w:sz w:val="24"/>
-          <w:szCs w:val="21"/>
+          <w:sz w:val="26"/>
+          <w:szCs w:val="26"/>
           <w:shd w:val="clear" w:color="auto" w:fill="FFFFFF"/>
           <w:lang w:val="en-US"/>
         </w:rPr>
@@ -276,119 +246,96 @@
       </w:r>
       <w:r>
         <w:rPr>
-          <w:rFonts w:eastAsia="Times New Roman"/>
+          <w:rFonts w:ascii="Times New Roman" w:eastAsia="Times New Roman" w:hAnsi="Times New Roman" w:cs="Times New Roman"/>
           <w:color w:val="24292E"/>
-          <w:sz w:val="24"/>
-          <w:szCs w:val="21"/>
+          <w:sz w:val="26"/>
+          <w:szCs w:val="26"/>
           <w:shd w:val="clear" w:color="auto" w:fill="FFFFFF"/>
           <w:lang w:val="en-US"/>
         </w:rPr>
-        <w:t xml:space="preserve"> to create a comic template</w:t>
-      </w:r>
-      <w:r>
-        <w:rPr>
-          <w:rFonts w:eastAsia="Times New Roman"/>
+        <w:t xml:space="preserve"> to create a comic template so it's possible to create own comics. This enhancement will give </w:t>
+      </w:r>
+      <w:r>
+        <w:rPr>
+          <w:rFonts w:ascii="Times New Roman" w:eastAsia="Times New Roman" w:hAnsi="Times New Roman" w:cs="Times New Roman"/>
           <w:color w:val="24292E"/>
-          <w:sz w:val="24"/>
-          <w:szCs w:val="21"/>
+          <w:sz w:val="26"/>
+          <w:szCs w:val="26"/>
           <w:shd w:val="clear" w:color="auto" w:fill="FFFFFF"/>
           <w:lang w:val="en-US"/>
         </w:rPr>
-        <w:t xml:space="preserve"> so it's possible to create own comics.</w:t>
-      </w:r>
-      <w:r>
-        <w:rPr>
-          <w:rFonts w:eastAsia="Times New Roman"/>
+        <w:t>an</w:t>
+      </w:r>
+      <w:r>
+        <w:rPr>
+          <w:rFonts w:ascii="Times New Roman" w:eastAsia="Times New Roman" w:hAnsi="Times New Roman" w:cs="Times New Roman"/>
           <w:color w:val="24292E"/>
-          <w:sz w:val="24"/>
-          <w:szCs w:val="21"/>
+          <w:sz w:val="26"/>
+          <w:szCs w:val="26"/>
           <w:shd w:val="clear" w:color="auto" w:fill="FFFFFF"/>
           <w:lang w:val="en-US"/>
         </w:rPr>
-        <w:t xml:space="preserve"> This enhancement will give </w:t>
-      </w:r>
-      <w:r>
-        <w:rPr>
-          <w:rFonts w:eastAsia="Times New Roman"/>
+        <w:t xml:space="preserve"> opportunity to create own comics with a possibility to choose one of many </w:t>
+      </w:r>
+      <w:r>
+        <w:rPr>
+          <w:rFonts w:ascii="Times New Roman" w:eastAsia="Times New Roman" w:hAnsi="Times New Roman" w:cs="Times New Roman"/>
           <w:color w:val="24292E"/>
-          <w:sz w:val="24"/>
-          <w:szCs w:val="21"/>
+          <w:sz w:val="26"/>
+          <w:szCs w:val="26"/>
           <w:shd w:val="clear" w:color="auto" w:fill="FFFFFF"/>
           <w:lang w:val="en-US"/>
         </w:rPr>
-        <w:t>an</w:t>
-      </w:r>
-      <w:r>
-        <w:rPr>
-          <w:rFonts w:eastAsia="Times New Roman"/>
+        <w:t>ready</w:t>
+      </w:r>
+      <w:r>
+        <w:rPr>
+          <w:rFonts w:ascii="Times New Roman" w:eastAsia="Times New Roman" w:hAnsi="Times New Roman" w:cs="Times New Roman"/>
           <w:color w:val="24292E"/>
-          <w:sz w:val="24"/>
-          <w:szCs w:val="21"/>
+          <w:sz w:val="26"/>
+          <w:szCs w:val="26"/>
           <w:shd w:val="clear" w:color="auto" w:fill="FFFFFF"/>
           <w:lang w:val="en-US"/>
         </w:rPr>
-        <w:t xml:space="preserve"> opportunity to create own comics with a possibility to choose one of many </w:t>
-      </w:r>
-      <w:r>
-        <w:rPr>
-          <w:rFonts w:eastAsia="Times New Roman"/>
+        <w:t xml:space="preserve"> templates. </w:t>
+      </w:r>
+      <w:r>
+        <w:rPr>
+          <w:rFonts w:ascii="Times New Roman" w:eastAsia="Times New Roman" w:hAnsi="Times New Roman" w:cs="Times New Roman"/>
           <w:color w:val="24292E"/>
-          <w:sz w:val="24"/>
-          <w:szCs w:val="21"/>
+          <w:sz w:val="26"/>
+          <w:szCs w:val="26"/>
           <w:shd w:val="clear" w:color="auto" w:fill="FFFFFF"/>
           <w:lang w:val="en-US"/>
         </w:rPr>
-        <w:t>ready</w:t>
-      </w:r>
-      <w:r>
-        <w:rPr>
-          <w:rFonts w:eastAsia="Times New Roman"/>
+        <w:t>I also would like to create an</w:t>
+      </w:r>
+      <w:r>
+        <w:rPr>
+          <w:rFonts w:ascii="Times New Roman" w:eastAsia="Times New Roman" w:hAnsi="Times New Roman" w:cs="Times New Roman"/>
           <w:color w:val="24292E"/>
-          <w:sz w:val="24"/>
-          <w:szCs w:val="21"/>
+          <w:sz w:val="26"/>
+          <w:szCs w:val="26"/>
           <w:shd w:val="clear" w:color="auto" w:fill="FFFFFF"/>
           <w:lang w:val="en-US"/>
         </w:rPr>
-        <w:t xml:space="preserve"> templates. </w:t>
-      </w:r>
-      <w:r>
-        <w:rPr>
-          <w:rFonts w:eastAsia="Times New Roman"/>
-          <w:color w:val="24292E"/>
-          <w:sz w:val="24"/>
-          <w:szCs w:val="21"/>
-          <w:shd w:val="clear" w:color="auto" w:fill="FFFFFF"/>
-          <w:lang w:val="en-US"/>
-        </w:rPr>
-        <w:t>I also would like to create an</w:t>
-      </w:r>
-      <w:r>
-        <w:rPr>
-          <w:rFonts w:eastAsia="Times New Roman"/>
-          <w:color w:val="24292E"/>
-          <w:sz w:val="24"/>
-          <w:szCs w:val="21"/>
-          <w:shd w:val="clear" w:color="auto" w:fill="FFFFFF"/>
-          <w:lang w:val="en-US"/>
-        </w:rPr>
-        <w:t xml:space="preserve"> option to add quotes, change font and size in these quotes. As additional I want to be able to change the background of each figure of template</w:t>
-      </w:r>
-      <w:r>
-        <w:rPr>
-          <w:rFonts w:ascii="Helvetica" w:eastAsia="Times New Roman" w:hAnsi="Helvetica" w:cs="Times New Roman"/>
-          <w:color w:val="24292E"/>
-          <w:sz w:val="21"/>
-          <w:szCs w:val="21"/>
-          <w:shd w:val="clear" w:color="auto" w:fill="FFFFFF"/>
-          <w:lang w:val="en-US"/>
-        </w:rPr>
-        <w:t xml:space="preserve">. </w:t>
-      </w:r>
-    </w:p>
-    <w:p>
-      <w:pPr>
-        <w:rPr>
-          <w:i/>
+        <w:t xml:space="preserve"> option to add quotes, change font and size in these quotes. As additional I want to be able to change the background of each figure of template. </w:t>
+      </w:r>
+    </w:p>
+    <w:p>
+      <w:pPr>
+        <w:pBdr>
+          <w:top w:val="none" w:sz="0" w:space="0" w:color="auto"/>
+          <w:left w:val="none" w:sz="0" w:space="0" w:color="auto"/>
+          <w:bottom w:val="none" w:sz="0" w:space="0" w:color="auto"/>
+          <w:right w:val="none" w:sz="0" w:space="0" w:color="auto"/>
+          <w:between w:val="none" w:sz="0" w:space="0" w:color="auto"/>
+        </w:pBdr>
+        <w:rPr>
+          <w:rFonts w:ascii="Times New Roman" w:eastAsia="Times New Roman" w:hAnsi="Times New Roman" w:cs="Times New Roman"/>
+          <w:color w:val="auto"/>
+          <w:sz w:val="26"/>
+          <w:szCs w:val="26"/>
           <w:lang w:val="en-US"/>
         </w:rPr>
       </w:pPr>
@@ -714,6 +661,7 @@
           <w:b/>
           <w:lang w:val="en-US"/>
         </w:rPr>
+        <w:lastRenderedPageBreak/>
         <w:t>Table 1. The list of all the classes visited during concept location.</w:t>
       </w:r>
     </w:p>
@@ -757,7 +705,6 @@
                 <w:b/>
                 <w:lang w:val="en-US"/>
               </w:rPr>
-              <w:lastRenderedPageBreak/>
               <w:t>#</w:t>
             </w:r>
           </w:p>
@@ -904,6 +851,12 @@
                 <w:lang w:val="en-US"/>
               </w:rPr>
             </w:pPr>
+            <w:r>
+              <w:rPr>
+                <w:lang w:val="en-US"/>
+              </w:rPr>
+              <w:t>Changed</w:t>
+            </w:r>
           </w:p>
         </w:tc>
         <w:tc>
@@ -916,6 +869,12 @@
                 <w:lang w:val="en-US"/>
               </w:rPr>
             </w:pPr>
+            <w:r>
+              <w:rPr>
+                <w:lang w:val="en-US"/>
+              </w:rPr>
+              <w:t xml:space="preserve">Class which contains buttons on tool panel on the bottom panel. </w:t>
+            </w:r>
           </w:p>
         </w:tc>
       </w:tr>
@@ -978,6 +937,12 @@
                 <w:lang w:val="en-US"/>
               </w:rPr>
             </w:pPr>
+            <w:r>
+              <w:rPr>
+                <w:lang w:val="en-US"/>
+              </w:rPr>
+              <w:t>Changed</w:t>
+            </w:r>
           </w:p>
         </w:tc>
         <w:tc>
@@ -990,6 +955,12 @@
                 <w:lang w:val="en-US"/>
               </w:rPr>
             </w:pPr>
+            <w:r>
+              <w:rPr>
+                <w:lang w:val="en-US"/>
+              </w:rPr>
+              <w:t>This class contains buttons used in project</w:t>
+            </w:r>
           </w:p>
         </w:tc>
       </w:tr>
@@ -1020,7 +991,7 @@
               <w:rPr>
                 <w:lang w:val="en-US"/>
               </w:rPr>
-              <w:t>AbstractToolBar.java</w:t>
+              <w:t>SVGDrawingPanel.java</w:t>
             </w:r>
           </w:p>
         </w:tc>
@@ -1054,6 +1025,14 @@
                 <w:lang w:val="en-US"/>
               </w:rPr>
             </w:pPr>
+            <w:bookmarkStart w:id="3" w:name="_GoBack"/>
+            <w:bookmarkEnd w:id="3"/>
+            <w:r>
+              <w:rPr>
+                <w:lang w:val="en-US"/>
+              </w:rPr>
+              <w:t>Changed</w:t>
+            </w:r>
           </w:p>
         </w:tc>
         <w:tc>
@@ -1066,6 +1045,24 @@
                 <w:lang w:val="en-US"/>
               </w:rPr>
             </w:pPr>
+            <w:r>
+              <w:rPr>
+                <w:lang w:val="en-US"/>
+              </w:rPr>
+              <w:t xml:space="preserve">The panel on bottom of program is </w:t>
+            </w:r>
+            <w:r>
+              <w:rPr>
+                <w:lang w:val="en-US"/>
+              </w:rPr>
+              <w:t>located</w:t>
+            </w:r>
+            <w:r>
+              <w:rPr>
+                <w:lang w:val="en-US"/>
+              </w:rPr>
+              <w:t xml:space="preserve"> in this class </w:t>
+            </w:r>
           </w:p>
         </w:tc>
       </w:tr>
@@ -1076,6 +1073,7 @@
           </w:tcPr>
           <w:p>
             <w:pPr>
+              <w:jc w:val="both"/>
               <w:rPr>
                 <w:lang w:val="en-US"/>
               </w:rPr>
@@ -1088,6 +1086,7 @@
           </w:tcPr>
           <w:p>
             <w:pPr>
+              <w:jc w:val="both"/>
               <w:rPr>
                 <w:lang w:val="en-US"/>
               </w:rPr>
@@ -1096,7 +1095,7 @@
               <w:rPr>
                 <w:lang w:val="en-US"/>
               </w:rPr>
-              <w:t>SVGDrawingPanel.java</w:t>
+              <w:t>AttributeKeys.java</w:t>
             </w:r>
           </w:p>
         </w:tc>
@@ -1106,109 +1105,76 @@
           </w:tcPr>
           <w:p>
             <w:pPr>
-              <w:rPr>
-                <w:lang w:val="en-US"/>
-              </w:rPr>
-            </w:pPr>
+              <w:jc w:val="both"/>
+              <w:rPr>
+                <w:lang w:val="en-US"/>
+              </w:rPr>
+            </w:pPr>
+            <w:r>
+              <w:rPr>
+                <w:lang w:val="en-US"/>
+              </w:rPr>
+              <w:t>Find in project</w:t>
+            </w:r>
+          </w:p>
+        </w:tc>
+        <w:tc>
+          <w:tcPr>
+            <w:tcW w:w="1530" w:type="dxa"/>
+          </w:tcPr>
+          <w:p>
+            <w:pPr>
+              <w:jc w:val="both"/>
+              <w:rPr>
+                <w:lang w:val="en-US"/>
+              </w:rPr>
+            </w:pPr>
+            <w:r>
+              <w:rPr>
+                <w:lang w:val="en-US"/>
+              </w:rPr>
+              <w:t>Propagating</w:t>
+            </w:r>
+            <w:r>
+              <w:rPr>
+                <w:lang w:val="en-US"/>
+              </w:rPr>
+              <w:br/>
+              <w:t>/Changed</w:t>
+            </w:r>
+          </w:p>
+        </w:tc>
+        <w:tc>
+          <w:tcPr>
+            <w:tcW w:w="3330" w:type="dxa"/>
+          </w:tcPr>
+          <w:p>
+            <w:pPr>
+              <w:jc w:val="both"/>
+              <w:rPr>
+                <w:lang w:val="en-US"/>
+              </w:rPr>
+            </w:pPr>
+            <w:r>
+              <w:rPr>
+                <w:lang w:val="en-US"/>
+              </w:rPr>
+              <w:t xml:space="preserve">Class contains Canvas fill (on the bottom, and automatically on main drawing panel, which might be </w:t>
+            </w:r>
             <w:proofErr w:type="spellStart"/>
             <w:r>
               <w:rPr>
                 <w:lang w:val="en-US"/>
               </w:rPr>
-              <w:t>Featureous</w:t>
+              <w:t>usefull</w:t>
             </w:r>
             <w:proofErr w:type="spellEnd"/>
-          </w:p>
-        </w:tc>
-        <w:tc>
-          <w:tcPr>
-            <w:tcW w:w="1530" w:type="dxa"/>
-          </w:tcPr>
-          <w:p>
-            <w:pPr>
-              <w:rPr>
-                <w:lang w:val="en-US"/>
-              </w:rPr>
-            </w:pPr>
-          </w:p>
-        </w:tc>
-        <w:tc>
-          <w:tcPr>
-            <w:tcW w:w="3330" w:type="dxa"/>
-          </w:tcPr>
-          <w:p>
-            <w:pPr>
-              <w:rPr>
-                <w:lang w:val="en-US"/>
-              </w:rPr>
-            </w:pPr>
-          </w:p>
-        </w:tc>
-      </w:tr>
-      <w:tr>
-        <w:tc>
-          <w:tcPr>
-            <w:tcW w:w="288" w:type="dxa"/>
-          </w:tcPr>
-          <w:p>
-            <w:pPr>
-              <w:jc w:val="both"/>
-              <w:rPr>
-                <w:lang w:val="en-US"/>
-              </w:rPr>
-            </w:pPr>
-          </w:p>
-        </w:tc>
-        <w:tc>
-          <w:tcPr>
-            <w:tcW w:w="2647" w:type="dxa"/>
-          </w:tcPr>
-          <w:p>
-            <w:pPr>
-              <w:jc w:val="both"/>
-              <w:rPr>
-                <w:lang w:val="en-US"/>
-              </w:rPr>
-            </w:pPr>
-          </w:p>
-        </w:tc>
-        <w:tc>
-          <w:tcPr>
-            <w:tcW w:w="1673" w:type="dxa"/>
-          </w:tcPr>
-          <w:p>
-            <w:pPr>
-              <w:jc w:val="both"/>
-              <w:rPr>
-                <w:lang w:val="en-US"/>
-              </w:rPr>
-            </w:pPr>
-          </w:p>
-        </w:tc>
-        <w:tc>
-          <w:tcPr>
-            <w:tcW w:w="1530" w:type="dxa"/>
-          </w:tcPr>
-          <w:p>
-            <w:pPr>
-              <w:jc w:val="both"/>
-              <w:rPr>
-                <w:lang w:val="en-US"/>
-              </w:rPr>
-            </w:pPr>
-          </w:p>
-        </w:tc>
-        <w:tc>
-          <w:tcPr>
-            <w:tcW w:w="3330" w:type="dxa"/>
-          </w:tcPr>
-          <w:p>
-            <w:pPr>
-              <w:jc w:val="both"/>
-              <w:rPr>
-                <w:lang w:val="en-US"/>
-              </w:rPr>
-            </w:pPr>
+            <w:r>
+              <w:rPr>
+                <w:lang w:val="en-US"/>
+              </w:rPr>
+              <w:t xml:space="preserve"> while creating ready templates.</w:t>
+            </w:r>
           </w:p>
         </w:tc>
       </w:tr>
@@ -1513,8 +1479,6 @@
           <w:lang w:val="en-US"/>
         </w:rPr>
       </w:pPr>
-      <w:bookmarkStart w:id="3" w:name="_GoBack"/>
-      <w:bookmarkEnd w:id="3"/>
       <w:r>
         <w:rPr>
           <w:i/>
@@ -1626,7 +1590,15 @@
           <w:i/>
           <w:lang w:val="en-US"/>
         </w:rPr>
-        <w:t xml:space="preserve"> column). Write short comments explaining what have you learned about each class. What other tools you would like to have in your IDE so that impact analysis would be faster?</w:t>
+        <w:t xml:space="preserve"> column). Write short </w:t>
+      </w:r>
+      <w:r>
+        <w:rPr>
+          <w:i/>
+          <w:lang w:val="en-US"/>
+        </w:rPr>
+        <w:lastRenderedPageBreak/>
+        <w:t>comments explaining what have you learned about each class. What other tools you would like to have in your IDE so that impact analysis would be faster?</w:t>
       </w:r>
     </w:p>
     <w:p>
@@ -2472,6 +2444,7 @@
         <w:rPr>
           <w:lang w:val="en-US"/>
         </w:rPr>
+        <w:lastRenderedPageBreak/>
         <w:t>6. Verification</w:t>
       </w:r>
       <w:r>

</xml_diff>